<commit_message>
IBM Capstone Project - Week 4
</commit_message>
<xml_diff>
--- a/IBM Applied Data Science Capstone - Week 4.docx
+++ b/IBM Applied Data Science Capstone - Week 4.docx
@@ -4,7 +4,7 @@
   <w:body>
     <w:p>
       <w:pPr>
-        <w:jc w:val="both"/>
+        <w:jc w:val="center"/>
         <w:rPr>
           <w:b/>
           <w:bCs/>
@@ -24,7 +24,7 @@
     </w:p>
     <w:p>
       <w:pPr>
-        <w:jc w:val="both"/>
+        <w:jc w:val="center"/>
         <w:rPr>
           <w:b/>
           <w:bCs/>
@@ -59,19 +59,21 @@
         </w:rPr>
         <w:t>in Chicago, IL</w:t>
       </w:r>
-      <w:r>
+    </w:p>
+    <w:p>
+      <w:pPr>
+        <w:jc w:val="center"/>
         <w:rPr>
           <w:b/>
           <w:bCs/>
           <w:sz w:val="40"/>
           <w:szCs w:val="40"/>
         </w:rPr>
-        <w:t xml:space="preserve"> </w:t>
-      </w:r>
-    </w:p>
-    <w:p>
-      <w:pPr>
-        <w:jc w:val="both"/>
+      </w:pPr>
+    </w:p>
+    <w:p>
+      <w:pPr>
+        <w:jc w:val="center"/>
         <w:rPr>
           <w:b/>
           <w:bCs/>
@@ -82,7 +84,7 @@
     </w:p>
     <w:p>
       <w:pPr>
-        <w:jc w:val="both"/>
+        <w:jc w:val="center"/>
         <w:rPr>
           <w:b/>
           <w:bCs/>
@@ -93,7 +95,7 @@
     </w:p>
     <w:p>
       <w:pPr>
-        <w:jc w:val="both"/>
+        <w:jc w:val="center"/>
         <w:rPr>
           <w:b/>
           <w:bCs/>
@@ -104,18 +106,7 @@
     </w:p>
     <w:p>
       <w:pPr>
-        <w:jc w:val="both"/>
-        <w:rPr>
-          <w:b/>
-          <w:bCs/>
-          <w:sz w:val="40"/>
-          <w:szCs w:val="40"/>
-        </w:rPr>
-      </w:pPr>
-    </w:p>
-    <w:p>
-      <w:pPr>
-        <w:jc w:val="both"/>
+        <w:jc w:val="center"/>
         <w:rPr>
           <w:b/>
           <w:bCs/>
@@ -126,7 +117,7 @@
     </w:p>
     <w:p>
       <w:pPr>
-        <w:jc w:val="both"/>
+        <w:jc w:val="center"/>
         <w:rPr>
           <w:sz w:val="32"/>
           <w:szCs w:val="32"/>

</xml_diff>